<commit_message>
HA 7.1 Updates - IC
</commit_message>
<xml_diff>
--- a/DATA624_Homework1.docx
+++ b/DATA624_Homework1.docx
@@ -163,6 +163,21 @@
           <w:rStyle w:val="NormalTok"/>
         </w:rPr>
         <w:t xml:space="preserve">(fpp2)</w:t>
+      </w:r>
+      <w:r>
+        <w:br/>
+      </w:r>
+      <w:r>
+        <w:rPr>
+          <w:rStyle w:val="FunctionTok"/>
+        </w:rPr>
+        <w:t xml:space="preserve">library</w:t>
+      </w:r>
+      <w:r>
+        <w:rPr>
+          <w:rStyle w:val="NormalTok"/>
+        </w:rPr>
+        <w:t xml:space="preserve">(fma)</w:t>
       </w:r>
       <w:r>
         <w:br/>
@@ -4691,7 +4706,7 @@
     <w:bookmarkEnd w:id="71"/>
     <w:bookmarkEnd w:id="72"/>
     <w:bookmarkEnd w:id="73"/>
-    <w:bookmarkStart w:id="74" w:name="week-2"/>
+    <w:bookmarkStart w:id="89" w:name="week-2"/>
     <w:p>
       <w:pPr>
         <w:pStyle w:val="Heading1"/>
@@ -4700,7 +4715,517 @@
         <w:t xml:space="preserve">Week 2</w:t>
       </w:r>
     </w:p>
+    <w:bookmarkStart w:id="74" w:name="kj-3.1"/>
+    <w:p>
+      <w:pPr>
+        <w:pStyle w:val="Heading2"/>
+      </w:pPr>
+      <w:r>
+        <w:t xml:space="preserve">KJ 3.1</w:t>
+      </w:r>
+    </w:p>
     <w:bookmarkEnd w:id="74"/>
+    <w:bookmarkStart w:id="75" w:name="kj-635"/>
+    <w:p>
+      <w:pPr>
+        <w:pStyle w:val="Heading2"/>
+      </w:pPr>
+      <w:r>
+        <w:t xml:space="preserve">KJ 635</w:t>
+      </w:r>
+    </w:p>
+    <w:bookmarkEnd w:id="75"/>
+    <w:bookmarkStart w:id="86" w:name="ha-7.1"/>
+    <w:p>
+      <w:pPr>
+        <w:pStyle w:val="Heading2"/>
+      </w:pPr>
+      <w:r>
+        <w:t xml:space="preserve">HA 7.1</w:t>
+      </w:r>
+    </w:p>
+    <w:bookmarkStart w:id="79" w:name="X2b3f87f9df5154cc578d536060d14a19a9426de"/>
+    <w:p>
+      <w:pPr>
+        <w:pStyle w:val="Heading3"/>
+      </w:pPr>
+      <w:r>
+        <w:t xml:space="preserve">Consider the pigs series — the number of pigs slaughtered in Victoria each month.</w:t>
+      </w:r>
+    </w:p>
+    <w:p>
+      <w:pPr>
+        <w:pStyle w:val="SourceCode"/>
+      </w:pPr>
+      <w:r>
+        <w:rPr>
+          <w:rStyle w:val="FunctionTok"/>
+        </w:rPr>
+        <w:t xml:space="preserve">help</w:t>
+      </w:r>
+      <w:r>
+        <w:rPr>
+          <w:rStyle w:val="NormalTok"/>
+        </w:rPr>
+        <w:t xml:space="preserve">(pigs)</w:t>
+      </w:r>
+      <w:r>
+        <w:br/>
+      </w:r>
+      <w:r>
+        <w:rPr>
+          <w:rStyle w:val="NormalTok"/>
+        </w:rPr>
+        <w:t xml:space="preserve">pigs </w:t>
+      </w:r>
+      <w:r>
+        <w:rPr>
+          <w:rStyle w:val="SpecialCharTok"/>
+        </w:rPr>
+        <w:t xml:space="preserve">%&gt;%</w:t>
+      </w:r>
+      <w:r>
+        <w:rPr>
+          <w:rStyle w:val="NormalTok"/>
+        </w:rPr>
+        <w:t xml:space="preserve"> </w:t>
+      </w:r>
+      <w:r>
+        <w:rPr>
+          <w:rStyle w:val="FunctionTok"/>
+        </w:rPr>
+        <w:t xml:space="preserve">autoplot</w:t>
+      </w:r>
+      <w:r>
+        <w:rPr>
+          <w:rStyle w:val="NormalTok"/>
+        </w:rPr>
+        <w:t xml:space="preserve">()</w:t>
+      </w:r>
+    </w:p>
+    <w:p>
+      <w:pPr>
+        <w:pStyle w:val="FirstParagraph"/>
+      </w:pPr>
+      <w:r>
+        <w:drawing>
+          <wp:inline>
+            <wp:extent cx="4620126" cy="3696101"/>
+            <wp:effectExtent b="0" l="0" r="0" t="0"/>
+            <wp:docPr descr="" title="" id="77" name="Picture"/>
+            <a:graphic>
+              <a:graphicData uri="http://schemas.openxmlformats.org/drawingml/2006/picture">
+                <pic:pic>
+                  <pic:nvPicPr>
+                    <pic:cNvPr descr="DATA624_Homework1_files/figure-docx/unnamed-chunk-20-1.png" id="78" name="Picture"/>
+                    <pic:cNvPicPr>
+                      <a:picLocks noChangeArrowheads="1" noChangeAspect="1"/>
+                    </pic:cNvPicPr>
+                  </pic:nvPicPr>
+                  <pic:blipFill>
+                    <a:blip r:embed="rId76"/>
+                    <a:stretch>
+                      <a:fillRect/>
+                    </a:stretch>
+                  </pic:blipFill>
+                  <pic:spPr bwMode="auto">
+                    <a:xfrm>
+                      <a:off x="0" y="0"/>
+                      <a:ext cx="4620126" cy="3696101"/>
+                    </a:xfrm>
+                    <a:prstGeom prst="rect">
+                      <a:avLst/>
+                    </a:prstGeom>
+                    <a:noFill/>
+                    <a:ln w="9525">
+                      <a:noFill/>
+                      <a:headEnd/>
+                      <a:tailEnd/>
+                    </a:ln>
+                  </pic:spPr>
+                </pic:pic>
+              </a:graphicData>
+            </a:graphic>
+          </wp:inline>
+        </w:drawing>
+      </w:r>
+    </w:p>
+    <w:bookmarkEnd w:id="79"/>
+    <w:bookmarkStart w:id="85" w:name="Xedad8f95eb2a8f95a30119eb43554e26c4864ba"/>
+    <w:p>
+      <w:pPr>
+        <w:pStyle w:val="Heading3"/>
+      </w:pPr>
+      <w:r>
+        <w:t xml:space="preserve">a. Use the</w:t>
+      </w:r>
+      <w:r>
+        <w:t xml:space="preserve"> </w:t>
+      </w:r>
+      <w:r>
+        <w:rPr>
+          <w:rStyle w:val="VerbatimChar"/>
+        </w:rPr>
+        <w:t xml:space="preserve">ses()</w:t>
+      </w:r>
+      <w:r>
+        <w:t xml:space="preserve"> </w:t>
+      </w:r>
+      <w:r>
+        <w:t xml:space="preserve">function in R to find the optimal values of</w:t>
+      </w:r>
+      <w:r>
+        <w:t xml:space="preserve"> </w:t>
+      </w:r>
+      <m:oMath>
+        <m:r>
+          <m:t>α</m:t>
+        </m:r>
+      </m:oMath>
+      <w:r>
+        <w:t xml:space="preserve"> </w:t>
+      </w:r>
+      <w:r>
+        <w:t xml:space="preserve">and</w:t>
+      </w:r>
+      <w:r>
+        <w:t xml:space="preserve"> </w:t>
+      </w:r>
+      <m:oMath>
+        <m:sSub>
+          <m:e>
+            <m:r>
+              <m:t>l</m:t>
+            </m:r>
+          </m:e>
+          <m:sub>
+            <m:r>
+              <m:t>0</m:t>
+            </m:r>
+          </m:sub>
+        </m:sSub>
+      </m:oMath>
+      <w:r>
+        <w:t xml:space="preserve"> </w:t>
+      </w:r>
+      <w:r>
+        <w:t xml:space="preserve">and generate forecasts for the next four months.</w:t>
+      </w:r>
+    </w:p>
+    <w:p>
+      <w:pPr>
+        <w:pStyle w:val="FirstParagraph"/>
+      </w:pPr>
+      <w:r>
+        <w:t xml:space="preserve">Reference:</w:t>
+      </w:r>
+      <w:r>
+        <w:t xml:space="preserve"> </w:t>
+      </w:r>
+      <w:hyperlink r:id="rId80">
+        <w:r>
+          <w:rPr>
+            <w:rStyle w:val="Hyperlink"/>
+          </w:rPr>
+          <w:t xml:space="preserve">http://uc-r.github.io/ts_exp_smoothing#ses</w:t>
+        </w:r>
+      </w:hyperlink>
+    </w:p>
+    <w:p>
+      <w:pPr>
+        <w:pStyle w:val="SourceCode"/>
+      </w:pPr>
+      <w:r>
+        <w:rPr>
+          <w:rStyle w:val="NormalTok"/>
+        </w:rPr>
+        <w:t xml:space="preserve">fc </w:t>
+      </w:r>
+      <w:r>
+        <w:rPr>
+          <w:rStyle w:val="OtherTok"/>
+        </w:rPr>
+        <w:t xml:space="preserve">&lt;-</w:t>
+      </w:r>
+      <w:r>
+        <w:rPr>
+          <w:rStyle w:val="NormalTok"/>
+        </w:rPr>
+        <w:t xml:space="preserve"> </w:t>
+      </w:r>
+      <w:r>
+        <w:rPr>
+          <w:rStyle w:val="FunctionTok"/>
+        </w:rPr>
+        <w:t xml:space="preserve">ses</w:t>
+      </w:r>
+      <w:r>
+        <w:rPr>
+          <w:rStyle w:val="NormalTok"/>
+        </w:rPr>
+        <w:t xml:space="preserve">(pigs, </w:t>
+      </w:r>
+      <w:r>
+        <w:rPr>
+          <w:rStyle w:val="AttributeTok"/>
+        </w:rPr>
+        <w:t xml:space="preserve">alpha =</w:t>
+      </w:r>
+      <w:r>
+        <w:rPr>
+          <w:rStyle w:val="NormalTok"/>
+        </w:rPr>
+        <w:t xml:space="preserve"> </w:t>
+      </w:r>
+      <w:r>
+        <w:rPr>
+          <w:rStyle w:val="FloatTok"/>
+        </w:rPr>
+        <w:t xml:space="preserve">0.2</w:t>
+      </w:r>
+      <w:r>
+        <w:rPr>
+          <w:rStyle w:val="NormalTok"/>
+        </w:rPr>
+        <w:t xml:space="preserve">, </w:t>
+      </w:r>
+      <w:r>
+        <w:rPr>
+          <w:rStyle w:val="AttributeTok"/>
+        </w:rPr>
+        <w:t xml:space="preserve">h=</w:t>
+      </w:r>
+      <w:r>
+        <w:rPr>
+          <w:rStyle w:val="DecValTok"/>
+        </w:rPr>
+        <w:t xml:space="preserve">4</w:t>
+      </w:r>
+      <w:r>
+        <w:rPr>
+          <w:rStyle w:val="NormalTok"/>
+        </w:rPr>
+        <w:t xml:space="preserve">)</w:t>
+      </w:r>
+      <w:r>
+        <w:br/>
+      </w:r>
+      <w:r>
+        <w:rPr>
+          <w:rStyle w:val="NormalTok"/>
+        </w:rPr>
+        <w:t xml:space="preserve">fc </w:t>
+      </w:r>
+      <w:r>
+        <w:rPr>
+          <w:rStyle w:val="SpecialCharTok"/>
+        </w:rPr>
+        <w:t xml:space="preserve">%&gt;%</w:t>
+      </w:r>
+      <w:r>
+        <w:rPr>
+          <w:rStyle w:val="NormalTok"/>
+        </w:rPr>
+        <w:t xml:space="preserve"> </w:t>
+      </w:r>
+      <w:r>
+        <w:rPr>
+          <w:rStyle w:val="FunctionTok"/>
+        </w:rPr>
+        <w:t xml:space="preserve">autoplot</w:t>
+      </w:r>
+      <w:r>
+        <w:rPr>
+          <w:rStyle w:val="NormalTok"/>
+        </w:rPr>
+        <w:t xml:space="preserve">()</w:t>
+      </w:r>
+    </w:p>
+    <w:p>
+      <w:pPr>
+        <w:pStyle w:val="FirstParagraph"/>
+      </w:pPr>
+      <w:r>
+        <w:drawing>
+          <wp:inline>
+            <wp:extent cx="4620126" cy="3696101"/>
+            <wp:effectExtent b="0" l="0" r="0" t="0"/>
+            <wp:docPr descr="" title="" id="82" name="Picture"/>
+            <a:graphic>
+              <a:graphicData uri="http://schemas.openxmlformats.org/drawingml/2006/picture">
+                <pic:pic>
+                  <pic:nvPicPr>
+                    <pic:cNvPr descr="DATA624_Homework1_files/figure-docx/unnamed-chunk-21-1.png" id="83" name="Picture"/>
+                    <pic:cNvPicPr>
+                      <a:picLocks noChangeArrowheads="1" noChangeAspect="1"/>
+                    </pic:cNvPicPr>
+                  </pic:nvPicPr>
+                  <pic:blipFill>
+                    <a:blip r:embed="rId81"/>
+                    <a:stretch>
+                      <a:fillRect/>
+                    </a:stretch>
+                  </pic:blipFill>
+                  <pic:spPr bwMode="auto">
+                    <a:xfrm>
+                      <a:off x="0" y="0"/>
+                      <a:ext cx="4620126" cy="3696101"/>
+                    </a:xfrm>
+                    <a:prstGeom prst="rect">
+                      <a:avLst/>
+                    </a:prstGeom>
+                    <a:noFill/>
+                    <a:ln w="9525">
+                      <a:noFill/>
+                      <a:headEnd/>
+                      <a:tailEnd/>
+                    </a:ln>
+                  </pic:spPr>
+                </pic:pic>
+              </a:graphicData>
+            </a:graphic>
+          </wp:inline>
+        </w:drawing>
+      </w:r>
+    </w:p>
+    <w:p>
+      <w:pPr>
+        <w:pStyle w:val="SourceCode"/>
+      </w:pPr>
+      <w:r>
+        <w:rPr>
+          <w:rStyle w:val="NormalTok"/>
+        </w:rPr>
+        <w:t xml:space="preserve">fc</w:t>
+      </w:r>
+    </w:p>
+    <w:p>
+      <w:pPr>
+        <w:pStyle w:val="SourceCode"/>
+      </w:pPr>
+      <w:r>
+        <w:rPr>
+          <w:rStyle w:val="VerbatimChar"/>
+        </w:rPr>
+        <w:t xml:space="preserve">##          Point Forecast    Lo 80    Hi 80    Lo 95    Hi 95</w:t>
+      </w:r>
+      <w:r>
+        <w:br/>
+      </w:r>
+      <w:r>
+        <w:rPr>
+          <w:rStyle w:val="VerbatimChar"/>
+        </w:rPr>
+        <w:t xml:space="preserve">## Sep 1995       98855.75 85499.18 112212.3 78428.64 119282.9</w:t>
+      </w:r>
+      <w:r>
+        <w:br/>
+      </w:r>
+      <w:r>
+        <w:rPr>
+          <w:rStyle w:val="VerbatimChar"/>
+        </w:rPr>
+        <w:t xml:space="preserve">## Oct 1995       98855.75 85234.67 112476.8 78024.10 119687.4</w:t>
+      </w:r>
+      <w:r>
+        <w:br/>
+      </w:r>
+      <w:r>
+        <w:rPr>
+          <w:rStyle w:val="VerbatimChar"/>
+        </w:rPr>
+        <w:t xml:space="preserve">## Nov 1995       98855.75 84975.19 112736.3 77627.27 120084.2</w:t>
+      </w:r>
+      <w:r>
+        <w:br/>
+      </w:r>
+      <w:r>
+        <w:rPr>
+          <w:rStyle w:val="VerbatimChar"/>
+        </w:rPr>
+        <w:t xml:space="preserve">## Dec 1995       98855.75 84720.48 112991.0 77237.72 120473.8</w:t>
+      </w:r>
+    </w:p>
+    <w:bookmarkStart w:id="84" w:name="X3329328b2e44df7b75dd2e9779c1f9fb1ebeb45"/>
+    <w:p>
+      <w:pPr>
+        <w:pStyle w:val="Heading4"/>
+      </w:pPr>
+      <w:r>
+        <w:t xml:space="preserve">Compute a 95% prediction interval for the first forecast using</w:t>
+      </w:r>
+      <w:r>
+        <w:t xml:space="preserve"> </w:t>
+      </w:r>
+      <m:oMath>
+        <m:acc>
+          <m:accPr>
+            <m:chr m:val="̂"/>
+          </m:accPr>
+          <m:e>
+            <m:r>
+              <m:t>y</m:t>
+            </m:r>
+          </m:e>
+        </m:acc>
+        <m:r>
+          <m:rPr>
+            <m:sty m:val="p"/>
+          </m:rPr>
+          <m:t>±</m:t>
+        </m:r>
+        <m:r>
+          <m:t>1.96</m:t>
+        </m:r>
+        <m:r>
+          <m:t>s</m:t>
+        </m:r>
+      </m:oMath>
+      <w:r>
+        <w:t xml:space="preserve"> </w:t>
+      </w:r>
+      <w:r>
+        <w:t xml:space="preserve">where</w:t>
+      </w:r>
+      <w:r>
+        <w:t xml:space="preserve"> </w:t>
+      </w:r>
+      <m:oMath>
+        <m:r>
+          <m:t>s</m:t>
+        </m:r>
+      </m:oMath>
+      <w:r>
+        <w:t xml:space="preserve"> </w:t>
+      </w:r>
+      <w:r>
+        <w:t xml:space="preserve">is the standard deviation of the residuals. Compare your interval with the interval produced by R.</w:t>
+      </w:r>
+    </w:p>
+    <w:bookmarkEnd w:id="84"/>
+    <w:bookmarkEnd w:id="85"/>
+    <w:bookmarkEnd w:id="86"/>
+    <w:bookmarkStart w:id="87" w:name="ha-7.2"/>
+    <w:p>
+      <w:pPr>
+        <w:pStyle w:val="Heading2"/>
+      </w:pPr>
+      <w:r>
+        <w:t xml:space="preserve">HA 7.2</w:t>
+      </w:r>
+    </w:p>
+    <w:bookmarkEnd w:id="87"/>
+    <w:bookmarkStart w:id="88" w:name="ha-7.3"/>
+    <w:p>
+      <w:pPr>
+        <w:pStyle w:val="Heading2"/>
+      </w:pPr>
+      <w:r>
+        <w:t xml:space="preserve">HA 7.3</w:t>
+      </w:r>
+    </w:p>
+    <w:bookmarkEnd w:id="88"/>
+    <w:bookmarkEnd w:id="89"/>
     <w:sectPr/>
   </w:body>
 </w:document>

</xml_diff>